<commit_message>
added version 4.2, and version 5. need to continue ver 5 by the 'notes for version 5'. almost done!
</commit_message>
<xml_diff>
--- a/הערות בשביל גרסה 5.docx
+++ b/הערות בשביל גרסה 5.docx
@@ -61,12 +61,49 @@
           <w:u w:val="single"/>
           <w:rtl/>
         </w:rPr>
-        <w:t>מגרסה 3 לגרסה 4</w:t>
+        <w:t xml:space="preserve">מגרסה </w:t>
+      </w:r>
+      <w:r>
+        <w:rPr>
+          <w:rFonts w:hint="cs"/>
+          <w:b/>
+          <w:bCs/>
+          <w:sz w:val="32"/>
+          <w:szCs w:val="32"/>
+          <w:u w:val="single"/>
+          <w:rtl/>
+        </w:rPr>
+        <w:t>4</w:t>
+      </w:r>
+      <w:r>
+        <w:rPr>
+          <w:rFonts w:hint="cs"/>
+          <w:b/>
+          <w:bCs/>
+          <w:sz w:val="32"/>
+          <w:szCs w:val="32"/>
+          <w:u w:val="single"/>
+          <w:rtl/>
+        </w:rPr>
+        <w:t xml:space="preserve"> לגרסה </w:t>
+      </w:r>
+      <w:r>
+        <w:rPr>
+          <w:rFonts w:hint="cs"/>
+          <w:b/>
+          <w:bCs/>
+          <w:sz w:val="32"/>
+          <w:szCs w:val="32"/>
+          <w:u w:val="single"/>
+          <w:rtl/>
+        </w:rPr>
+        <w:t>5</w:t>
       </w:r>
     </w:p>
     <w:p>
       <w:pPr>
         <w:ind w:left="720" w:hanging="360"/>
+        <w:jc w:val="center"/>
         <w:rPr>
           <w:sz w:val="28"/>
           <w:szCs w:val="28"/>
@@ -108,74 +145,218 @@
         <w:t>תיקונים:</w:t>
       </w:r>
     </w:p>
+    <w:tbl>
+      <w:tblPr>
+        <w:tblStyle w:val="a4"/>
+        <w:bidiVisual/>
+        <w:tblW w:w="0" w:type="auto"/>
+        <w:tblLook w:val="04A0" w:firstRow="1" w:lastRow="0" w:firstColumn="1" w:lastColumn="0" w:noHBand="0" w:noVBand="1"/>
+      </w:tblPr>
+      <w:tblGrid>
+        <w:gridCol w:w="4148"/>
+        <w:gridCol w:w="4148"/>
+      </w:tblGrid>
+      <w:tr>
+        <w:tc>
+          <w:tcPr>
+            <w:tcW w:w="4148" w:type="dxa"/>
+          </w:tcPr>
+          <w:p>
+            <w:pPr>
+              <w:jc w:val="center"/>
+              <w:rPr>
+                <w:b/>
+                <w:bCs/>
+                <w:sz w:val="28"/>
+                <w:szCs w:val="28"/>
+                <w:u w:val="single"/>
+                <w:rtl/>
+              </w:rPr>
+            </w:pPr>
+            <w:r>
+              <w:rPr>
+                <w:rFonts w:hint="cs"/>
+                <w:b/>
+                <w:bCs/>
+                <w:sz w:val="28"/>
+                <w:szCs w:val="28"/>
+                <w:u w:val="single"/>
+                <w:rtl/>
+              </w:rPr>
+              <w:t>הערה</w:t>
+            </w:r>
+          </w:p>
+        </w:tc>
+        <w:tc>
+          <w:tcPr>
+            <w:tcW w:w="4148" w:type="dxa"/>
+          </w:tcPr>
+          <w:p>
+            <w:pPr>
+              <w:jc w:val="center"/>
+              <w:rPr>
+                <w:b/>
+                <w:bCs/>
+                <w:sz w:val="28"/>
+                <w:szCs w:val="28"/>
+                <w:u w:val="single"/>
+                <w:rtl/>
+              </w:rPr>
+            </w:pPr>
+            <w:r>
+              <w:rPr>
+                <w:rFonts w:hint="cs"/>
+                <w:b/>
+                <w:bCs/>
+                <w:sz w:val="28"/>
+                <w:szCs w:val="28"/>
+                <w:u w:val="single"/>
+                <w:rtl/>
+              </w:rPr>
+              <w:t>בוצע/לא בוצע</w:t>
+            </w:r>
+          </w:p>
+        </w:tc>
+      </w:tr>
+      <w:tr>
+        <w:tc>
+          <w:tcPr>
+            <w:tcW w:w="4148" w:type="dxa"/>
+            <w:vAlign w:val="center"/>
+          </w:tcPr>
+          <w:p>
+            <w:pPr>
+              <w:jc w:val="center"/>
+              <w:rPr>
+                <w:b/>
+                <w:bCs/>
+                <w:u w:val="single"/>
+                <w:rtl/>
+              </w:rPr>
+            </w:pPr>
+            <w:r>
+              <w:rPr>
+                <w:rFonts w:cs="Arial"/>
+                <w:rtl/>
+              </w:rPr>
+              <w:t>יש איזושהי בעיה עם הוצאות והכנסות שהן לא באמת הוצאות והכנסות כי החזירו לי את הכסף - מצד אחד אני רוצה לראות את כל הפירוט באשראי/ מזומן , מצד שני אני רוצה להתעלם מזה בשקלול</w:t>
+            </w:r>
+            <w:r>
+              <w:rPr>
+                <w:rFonts w:hint="cs"/>
+                <w:rtl/>
+              </w:rPr>
+              <w:t>.</w:t>
+            </w:r>
+          </w:p>
+        </w:tc>
+        <w:tc>
+          <w:tcPr>
+            <w:tcW w:w="4148" w:type="dxa"/>
+            <w:vAlign w:val="center"/>
+          </w:tcPr>
+          <w:p>
+            <w:pPr>
+              <w:jc w:val="center"/>
+              <w:rPr>
+                <w:rtl/>
+              </w:rPr>
+            </w:pPr>
+            <w:r>
+              <w:rPr>
+                <w:rFonts w:hint="cs"/>
+                <w:rtl/>
+              </w:rPr>
+              <w:t>בוצע</w:t>
+            </w:r>
+          </w:p>
+          <w:p>
+            <w:pPr>
+              <w:jc w:val="center"/>
+              <w:rPr>
+                <w:rtl/>
+              </w:rPr>
+            </w:pPr>
+          </w:p>
+        </w:tc>
+      </w:tr>
+      <w:tr>
+        <w:tc>
+          <w:tcPr>
+            <w:tcW w:w="4148" w:type="dxa"/>
+            <w:vAlign w:val="center"/>
+          </w:tcPr>
+          <w:p>
+            <w:pPr>
+              <w:jc w:val="center"/>
+              <w:rPr>
+                <w:rFonts w:cs="Arial"/>
+                <w:rtl/>
+              </w:rPr>
+            </w:pPr>
+            <w:r>
+              <w:rPr>
+                <w:rFonts w:cs="Arial" w:hint="cs"/>
+                <w:rtl/>
+              </w:rPr>
+              <w:t xml:space="preserve">נראות הדוח - </w:t>
+            </w:r>
+            <w:r>
+              <w:rPr>
+                <w:rFonts w:cs="Arial" w:hint="cs"/>
+                <w:rtl/>
+              </w:rPr>
+              <w:t>כותרות צפות</w:t>
+            </w:r>
+            <w:r>
+              <w:rPr>
+                <w:rFonts w:cs="Arial" w:hint="cs"/>
+                <w:rtl/>
+              </w:rPr>
+              <w:t>, גלישת טקסט ומיזוגים (ועוד)</w:t>
+            </w:r>
+          </w:p>
+        </w:tc>
+        <w:tc>
+          <w:tcPr>
+            <w:tcW w:w="4148" w:type="dxa"/>
+            <w:vAlign w:val="center"/>
+          </w:tcPr>
+          <w:p>
+            <w:pPr>
+              <w:jc w:val="center"/>
+              <w:rPr>
+                <w:rtl/>
+              </w:rPr>
+            </w:pPr>
+            <w:r>
+              <w:rPr>
+                <w:rFonts w:hint="cs"/>
+                <w:rtl/>
+              </w:rPr>
+              <w:t>לא בוצע</w:t>
+            </w:r>
+          </w:p>
+        </w:tc>
+      </w:tr>
+    </w:tbl>
     <w:p>
       <w:pPr>
-        <w:pStyle w:val="a3"/>
-        <w:numPr>
-          <w:ilvl w:val="0"/>
-          <w:numId w:val="8"/>
-        </w:numPr>
+        <w:jc w:val="center"/>
         <w:rPr>
-          <w:sz w:val="32"/>
-          <w:szCs w:val="32"/>
-          <w:u w:val="single"/>
-        </w:rPr>
-      </w:pPr>
-      <w:r>
-        <w:rPr>
-          <w:rFonts w:cs="Arial"/>
-          <w:sz w:val="24"/>
-          <w:szCs w:val="24"/>
-          <w:rtl/>
-        </w:rPr>
-        <w:t>יש איזושהי בעיה עם הוצאות והכנסות שהן לא באמת הוצאות והכנסות כי החזירו לי את הכסף - מצד אחד אני רוצה לראות את כל הפירוט באשראי/ מזומן , מצד שני אני רוצה להתעלם מזה בשקל</w:t>
-      </w:r>
-      <w:r>
-        <w:rPr>
-          <w:rFonts w:cs="Arial"/>
-          <w:sz w:val="24"/>
-          <w:szCs w:val="24"/>
-          <w:rtl/>
-        </w:rPr>
-        <w:t>ול</w:t>
-      </w:r>
-      <w:r>
-        <w:rPr>
-          <w:rFonts w:hint="cs"/>
-          <w:sz w:val="32"/>
-          <w:szCs w:val="32"/>
-          <w:rtl/>
-        </w:rPr>
-        <w:t>.</w:t>
-      </w:r>
-    </w:p>
-    <w:p>
-      <w:pPr>
-        <w:pStyle w:val="a3"/>
-        <w:numPr>
-          <w:ilvl w:val="0"/>
-          <w:numId w:val="8"/>
-        </w:numPr>
-        <w:rPr>
-          <w:sz w:val="32"/>
-          <w:szCs w:val="32"/>
+          <w:b/>
+          <w:bCs/>
+          <w:sz w:val="28"/>
+          <w:szCs w:val="28"/>
           <w:u w:val="single"/>
           <w:rtl/>
         </w:rPr>
       </w:pPr>
-      <w:r>
-        <w:rPr>
-          <w:rFonts w:asciiTheme="minorBidi" w:hAnsiTheme="minorBidi" w:hint="cs"/>
-          <w:sz w:val="24"/>
-          <w:szCs w:val="24"/>
-          <w:rtl/>
-        </w:rPr>
-        <w:t>כותרות צפות.</w:t>
-      </w:r>
     </w:p>
     <w:p>
       <w:pPr>
         <w:ind w:left="720" w:hanging="360"/>
+        <w:jc w:val="center"/>
         <w:rPr>
           <w:sz w:val="28"/>
           <w:szCs w:val="28"/>
@@ -260,10 +441,12 @@
                 <w:rFonts w:hint="cs"/>
                 <w:b/>
                 <w:bCs/>
+                <w:sz w:val="28"/>
+                <w:szCs w:val="28"/>
                 <w:u w:val="single"/>
                 <w:rtl/>
               </w:rPr>
-              <w:t>הוצאות</w:t>
+              <w:t>תוספת</w:t>
             </w:r>
           </w:p>
         </w:tc>
@@ -286,164 +469,12 @@
                 <w:rFonts w:hint="cs"/>
                 <w:b/>
                 <w:bCs/>
+                <w:sz w:val="28"/>
+                <w:szCs w:val="28"/>
                 <w:u w:val="single"/>
                 <w:rtl/>
               </w:rPr>
-              <w:t>הכנסות</w:t>
-            </w:r>
-          </w:p>
-        </w:tc>
-      </w:tr>
-      <w:tr>
-        <w:tc>
-          <w:tcPr>
-            <w:tcW w:w="7576" w:type="dxa"/>
-            <w:gridSpan w:val="2"/>
-          </w:tcPr>
-          <w:p>
-            <w:pPr>
-              <w:ind w:left="720"/>
-              <w:jc w:val="center"/>
-              <w:rPr>
-                <w:rtl/>
-              </w:rPr>
-            </w:pPr>
-            <w:r>
-              <w:rPr>
-                <w:rFonts w:cs="Arial" w:hint="cs"/>
-                <w:rtl/>
-              </w:rPr>
-              <w:t xml:space="preserve">"מבט על" - </w:t>
-            </w:r>
-            <w:r>
-              <w:rPr>
-                <w:rFonts w:cs="Arial"/>
-                <w:rtl/>
-              </w:rPr>
-              <w:t xml:space="preserve">שקלול </w:t>
-            </w:r>
-            <w:r>
-              <w:rPr>
-                <w:rFonts w:cs="Arial" w:hint="cs"/>
-                <w:rtl/>
-              </w:rPr>
-              <w:t xml:space="preserve">לפי זמנים- יומי, שבועי, חודשי, רבעוני, </w:t>
-            </w:r>
-            <w:r>
-              <w:rPr>
-                <w:rFonts w:cs="Arial"/>
-                <w:rtl/>
-              </w:rPr>
-              <w:t>שנתי</w:t>
-            </w:r>
-            <w:r>
-              <w:rPr>
-                <w:rFonts w:hint="cs"/>
-                <w:rtl/>
-              </w:rPr>
-              <w:t xml:space="preserve">, </w:t>
-            </w:r>
-            <w:r>
-              <w:rPr>
-                <w:rFonts w:hint="cs"/>
-                <w:b/>
-                <w:bCs/>
-                <w:rtl/>
-              </w:rPr>
-              <w:t>*</w:t>
-            </w:r>
-            <w:r>
-              <w:rPr>
-                <w:rFonts w:cs="Arial"/>
-                <w:b/>
-                <w:bCs/>
-                <w:rtl/>
-              </w:rPr>
-              <w:t>שקלול לפי טווח תאריכים</w:t>
-            </w:r>
-            <w:r>
-              <w:rPr>
-                <w:rFonts w:cs="Arial" w:hint="cs"/>
-                <w:b/>
-                <w:bCs/>
-                <w:rtl/>
-              </w:rPr>
-              <w:t>*</w:t>
-            </w:r>
-            <w:r>
-              <w:rPr>
-                <w:rFonts w:hint="cs"/>
-                <w:rtl/>
-              </w:rPr>
-              <w:t>.</w:t>
-            </w:r>
-          </w:p>
-          <w:p>
-            <w:pPr>
-              <w:pStyle w:val="a3"/>
-              <w:numPr>
-                <w:ilvl w:val="0"/>
-                <w:numId w:val="4"/>
-              </w:numPr>
-              <w:jc w:val="center"/>
-              <w:rPr>
-                <w:rtl/>
-              </w:rPr>
-            </w:pPr>
-            <w:r>
-              <w:rPr>
-                <w:rFonts w:hint="cs"/>
-                <w:rtl/>
-              </w:rPr>
-              <w:t>מתאים להופיע בתרשים עמודות</w:t>
-            </w:r>
-            <w:r>
-              <w:rPr>
-                <w:rFonts w:hint="cs"/>
-                <w:rtl/>
-              </w:rPr>
-              <w:t xml:space="preserve"> 4 עמודות (הוצאות,הכנסות,חריגה,חריגה מיעד)</w:t>
-            </w:r>
-            <w:r>
-              <w:rPr>
-                <w:rFonts w:hint="cs"/>
-                <w:rtl/>
-              </w:rPr>
-              <w:t xml:space="preserve"> - אם אפשר שכל עמודה בעצמה תהיה מחולקת ל-קבועות,משתנות</w:t>
-            </w:r>
-            <w:r>
-              <w:rPr>
-                <w:rFonts w:hint="cs"/>
-                <w:rtl/>
-              </w:rPr>
-              <w:t>.</w:t>
-            </w:r>
-          </w:p>
-          <w:p>
-            <w:pPr>
-              <w:pStyle w:val="a3"/>
-              <w:numPr>
-                <w:ilvl w:val="0"/>
-                <w:numId w:val="4"/>
-              </w:numPr>
-              <w:jc w:val="center"/>
-              <w:rPr>
-                <w:rtl/>
-              </w:rPr>
-            </w:pPr>
-            <w:r>
-              <w:rPr>
-                <w:rFonts w:hint="cs"/>
-                <w:rtl/>
-              </w:rPr>
-              <w:t>הוצאת סטטיסטיקות למינהן - טבלה</w:t>
-            </w:r>
-            <w:r>
-              <w:rPr>
-                <w:rFonts w:hint="cs"/>
-                <w:rtl/>
-              </w:rPr>
-              <w:t xml:space="preserve"> מסכמת אולי.</w:t>
+              <w:t>בוצע/לא בוצע</w:t>
             </w:r>
           </w:p>
         </w:tc>
@@ -452,11 +483,13 @@
         <w:tc>
           <w:tcPr>
             <w:tcW w:w="3836" w:type="dxa"/>
+            <w:vAlign w:val="center"/>
           </w:tcPr>
           <w:p>
             <w:pPr>
               <w:jc w:val="center"/>
               <w:rPr>
+                <w:rFonts w:hint="cs"/>
                 <w:rtl/>
               </w:rPr>
             </w:pPr>
@@ -465,129 +498,20 @@
                 <w:rFonts w:hint="cs"/>
                 <w:rtl/>
               </w:rPr>
-              <w:t>חלוקה</w:t>
-            </w:r>
-            <w:r>
-              <w:rPr>
-                <w:rFonts w:hint="cs"/>
-                <w:rtl/>
-              </w:rPr>
-              <w:t xml:space="preserve"> לקטגוריות</w:t>
-            </w:r>
-            <w:r>
-              <w:rPr>
-                <w:rFonts w:hint="cs"/>
-                <w:rtl/>
-              </w:rPr>
-              <w:t xml:space="preserve"> (באחוזים ובשקלים)</w:t>
-            </w:r>
-          </w:p>
-          <w:p>
-            <w:pPr>
-              <w:pStyle w:val="a3"/>
-              <w:numPr>
-                <w:ilvl w:val="0"/>
-                <w:numId w:val="5"/>
-              </w:numPr>
-              <w:jc w:val="center"/>
-              <w:rPr>
-                <w:rtl/>
-              </w:rPr>
-            </w:pPr>
-            <w:r>
-              <w:rPr>
-                <w:rFonts w:hint="cs"/>
-                <w:rtl/>
-              </w:rPr>
-              <w:t>מתאים לתרשים עוגה</w:t>
-            </w:r>
-            <w:r>
-              <w:rPr>
-                <w:rFonts w:hint="cs"/>
-                <w:rtl/>
-              </w:rPr>
-              <w:t>.</w:t>
-            </w:r>
-          </w:p>
-          <w:p>
-            <w:pPr>
-              <w:pStyle w:val="a3"/>
-              <w:numPr>
-                <w:ilvl w:val="0"/>
-                <w:numId w:val="5"/>
-              </w:numPr>
-              <w:jc w:val="center"/>
-              <w:rPr>
-                <w:rtl/>
-              </w:rPr>
-            </w:pPr>
-            <w:r>
-              <w:rPr>
-                <w:rFonts w:cs="Arial"/>
-                <w:rtl/>
-              </w:rPr>
-              <w:t>הוצאת תרשימים וסטטיסטיקות לפי קטגוריות של הוצאות</w:t>
-            </w:r>
-            <w:r>
-              <w:rPr>
-                <w:rFonts w:cs="Arial" w:hint="cs"/>
-                <w:rtl/>
-              </w:rPr>
-              <w:t xml:space="preserve"> </w:t>
-            </w:r>
-            <w:r>
-              <w:rPr>
-                <w:rFonts w:cs="Arial" w:hint="cs"/>
-                <w:rtl/>
-              </w:rPr>
-              <w:t>(</w:t>
-            </w:r>
-            <w:r>
-              <w:rPr>
-                <w:rFonts w:cs="Arial" w:hint="cs"/>
-                <w:rtl/>
-              </w:rPr>
-              <w:t xml:space="preserve">לפי זמנים- יומי, שבועי, חודשי, רבעוני, </w:t>
-            </w:r>
-            <w:r>
-              <w:rPr>
-                <w:rFonts w:cs="Arial"/>
-                <w:rtl/>
-              </w:rPr>
-              <w:t>שנתי</w:t>
-            </w:r>
-            <w:r>
-              <w:rPr>
-                <w:rFonts w:cs="Arial" w:hint="cs"/>
-                <w:rtl/>
-              </w:rPr>
-              <w:t>)</w:t>
-            </w:r>
-            <w:r>
-              <w:rPr>
-                <w:rFonts w:cs="Arial" w:hint="cs"/>
-                <w:rtl/>
-              </w:rPr>
-              <w:t>.</w:t>
-            </w:r>
-          </w:p>
-          <w:p>
-            <w:pPr>
-              <w:jc w:val="center"/>
-              <w:rPr>
-                <w:rtl/>
-              </w:rPr>
-            </w:pPr>
+              <w:t>הוצאות והכנסות - מסננים בכל הטבלאות</w:t>
+            </w:r>
           </w:p>
         </w:tc>
         <w:tc>
           <w:tcPr>
             <w:tcW w:w="3740" w:type="dxa"/>
+            <w:vAlign w:val="center"/>
           </w:tcPr>
           <w:p>
             <w:pPr>
               <w:jc w:val="center"/>
               <w:rPr>
+                <w:rFonts w:hint="cs"/>
                 <w:rtl/>
               </w:rPr>
             </w:pPr>
@@ -596,119 +520,7 @@
                 <w:rFonts w:hint="cs"/>
                 <w:rtl/>
               </w:rPr>
-              <w:t>חלוקה לקטגוריות</w:t>
-            </w:r>
-            <w:r>
-              <w:rPr>
-                <w:rFonts w:hint="cs"/>
-                <w:rtl/>
-              </w:rPr>
-              <w:t xml:space="preserve"> (באחוזים ובשקלים)</w:t>
-            </w:r>
-          </w:p>
-          <w:p>
-            <w:pPr>
-              <w:pStyle w:val="a3"/>
-              <w:numPr>
-                <w:ilvl w:val="0"/>
-                <w:numId w:val="6"/>
-              </w:numPr>
-              <w:jc w:val="center"/>
-              <w:rPr>
-                <w:rtl/>
-              </w:rPr>
-            </w:pPr>
-            <w:r>
-              <w:rPr>
-                <w:rFonts w:hint="cs"/>
-                <w:rtl/>
-              </w:rPr>
-              <w:t>מתאים לתרשים עוגה.</w:t>
-            </w:r>
-          </w:p>
-          <w:p>
-            <w:pPr>
-              <w:pStyle w:val="a3"/>
-              <w:numPr>
-                <w:ilvl w:val="0"/>
-                <w:numId w:val="6"/>
-              </w:numPr>
-              <w:jc w:val="center"/>
-              <w:rPr>
-                <w:rtl/>
-              </w:rPr>
-            </w:pPr>
-            <w:r>
-              <w:rPr>
-                <w:rFonts w:cs="Arial"/>
-                <w:rtl/>
-              </w:rPr>
-              <w:t>הוצאת תרשימים וסטטיסטיקות לפי קטגוריות של הוצאות</w:t>
-            </w:r>
-            <w:r>
-              <w:rPr>
-                <w:rFonts w:cs="Arial" w:hint="cs"/>
-                <w:rtl/>
-              </w:rPr>
-              <w:t xml:space="preserve"> (</w:t>
-            </w:r>
-            <w:r>
-              <w:rPr>
-                <w:rFonts w:cs="Arial" w:hint="cs"/>
-                <w:rtl/>
-              </w:rPr>
-              <w:t xml:space="preserve">לפי זמנים- יומי, שבועי, חודשי, רבעוני, </w:t>
-            </w:r>
-            <w:r>
-              <w:rPr>
-                <w:rFonts w:cs="Arial"/>
-                <w:rtl/>
-              </w:rPr>
-              <w:t>שנתי</w:t>
-            </w:r>
-            <w:r>
-              <w:rPr>
-                <w:rFonts w:cs="Arial" w:hint="cs"/>
-                <w:rtl/>
-              </w:rPr>
-              <w:t>)</w:t>
-            </w:r>
-            <w:r>
-              <w:rPr>
-                <w:rFonts w:cs="Arial" w:hint="cs"/>
-                <w:rtl/>
-              </w:rPr>
-              <w:t>.</w:t>
-            </w:r>
-          </w:p>
-        </w:tc>
-      </w:tr>
-      <w:tr>
-        <w:tc>
-          <w:tcPr>
-            <w:tcW w:w="7576" w:type="dxa"/>
-            <w:gridSpan w:val="2"/>
-          </w:tcPr>
-          <w:p>
-            <w:pPr>
-              <w:jc w:val="center"/>
-              <w:rPr>
-                <w:rtl/>
-              </w:rPr>
-            </w:pPr>
-            <w:r>
-              <w:rPr>
-                <w:rFonts w:cs="Arial"/>
-                <w:rtl/>
-              </w:rPr>
-              <w:t xml:space="preserve">סימון המטבע - </w:t>
-            </w:r>
-            <w:r>
-              <w:rPr>
-                <w:rFonts w:cs="Arial" w:hint="cs"/>
-                <w:rtl/>
-              </w:rPr>
-              <w:t>₪</w:t>
+              <w:t>לא בוצע</w:t>
             </w:r>
           </w:p>
         </w:tc>
@@ -717,10 +529,10 @@
         <w:tc>
           <w:tcPr>
             <w:tcW w:w="3836" w:type="dxa"/>
+            <w:vAlign w:val="center"/>
           </w:tcPr>
           <w:p>
             <w:pPr>
-              <w:ind w:left="720"/>
               <w:jc w:val="center"/>
               <w:rPr>
                 <w:rtl/>
@@ -731,21 +543,36 @@
                 <w:rFonts w:hint="cs"/>
                 <w:rtl/>
               </w:rPr>
-              <w:t>עסקאות מתוזמנות</w:t>
+              <w:t>סיכום הוצאות -</w:t>
+            </w:r>
+          </w:p>
+          <w:p>
+            <w:pPr>
+              <w:jc w:val="center"/>
+              <w:rPr>
+                <w:rFonts w:hint="cs"/>
+                <w:rtl/>
+              </w:rPr>
+            </w:pPr>
+            <w:r>
+              <w:rPr>
+                <w:rFonts w:hint="cs"/>
+                <w:rtl/>
+              </w:rPr>
+              <w:t>גרף להוצאות - גרף עוגה "שבורה" - לפי קטגוריה "כללית" ובתוכה קטגוריה "ספציפית". (שתציג את סוג ההוצאה, סכום ההוצאות שלה, ואחוז מסך כלל ההוצאות)</w:t>
             </w:r>
           </w:p>
         </w:tc>
         <w:tc>
           <w:tcPr>
             <w:tcW w:w="3740" w:type="dxa"/>
+            <w:vAlign w:val="center"/>
           </w:tcPr>
           <w:p>
             <w:pPr>
               <w:jc w:val="center"/>
               <w:rPr>
-                <w:b/>
-                <w:bCs/>
-                <w:u w:val="single"/>
+                <w:rFonts w:hint="cs"/>
                 <w:rtl/>
               </w:rPr>
             </w:pPr>
@@ -754,7 +581,124 @@
                 <w:rFonts w:hint="cs"/>
                 <w:rtl/>
               </w:rPr>
-              <w:t>עסקאות מתוזמנות</w:t>
+              <w:t>לא בוצע</w:t>
+            </w:r>
+          </w:p>
+        </w:tc>
+      </w:tr>
+      <w:tr>
+        <w:tc>
+          <w:tcPr>
+            <w:tcW w:w="3836" w:type="dxa"/>
+            <w:vAlign w:val="center"/>
+          </w:tcPr>
+          <w:p>
+            <w:pPr>
+              <w:jc w:val="center"/>
+              <w:rPr>
+                <w:rtl/>
+              </w:rPr>
+            </w:pPr>
+            <w:r>
+              <w:rPr>
+                <w:rFonts w:hint="cs"/>
+                <w:rtl/>
+              </w:rPr>
+              <w:t>סיכום להכנסות -</w:t>
+            </w:r>
+          </w:p>
+          <w:p>
+            <w:pPr>
+              <w:jc w:val="center"/>
+              <w:rPr>
+                <w:rFonts w:hint="cs"/>
+                <w:rtl/>
+              </w:rPr>
+            </w:pPr>
+            <w:r>
+              <w:rPr>
+                <w:rFonts w:hint="cs"/>
+                <w:rtl/>
+              </w:rPr>
+              <w:t xml:space="preserve">גרף </w:t>
+            </w:r>
+            <w:r>
+              <w:rPr>
+                <w:rFonts w:hint="cs"/>
+                <w:rtl/>
+              </w:rPr>
+              <w:t>להכנסות</w:t>
+            </w:r>
+            <w:r>
+              <w:rPr>
+                <w:rFonts w:hint="cs"/>
+                <w:rtl/>
+              </w:rPr>
+              <w:t xml:space="preserve"> - גרף עוגה "שבורה" - לפי קטגוריה "כללית" ובתוכה קטגוריה "ספציפית". (שתציג את סוג </w:t>
+            </w:r>
+            <w:r>
+              <w:rPr>
+                <w:rFonts w:hint="cs"/>
+                <w:rtl/>
+              </w:rPr>
+              <w:t>ההכנסה</w:t>
+            </w:r>
+            <w:r>
+              <w:rPr>
+                <w:rFonts w:hint="cs"/>
+                <w:rtl/>
+              </w:rPr>
+              <w:t xml:space="preserve">, סכום </w:t>
+            </w:r>
+            <w:r>
+              <w:rPr>
+                <w:rFonts w:hint="cs"/>
+                <w:rtl/>
+              </w:rPr>
+              <w:t>ההכנסה</w:t>
+            </w:r>
+            <w:r>
+              <w:rPr>
+                <w:rFonts w:hint="cs"/>
+                <w:rtl/>
+              </w:rPr>
+              <w:t xml:space="preserve"> שלה, ואחוז מסך כלל </w:t>
+            </w:r>
+            <w:r>
+              <w:rPr>
+                <w:rFonts w:hint="cs"/>
+                <w:rtl/>
+              </w:rPr>
+              <w:t>ההכנסות</w:t>
+            </w:r>
+            <w:r>
+              <w:rPr>
+                <w:rFonts w:hint="cs"/>
+                <w:rtl/>
+              </w:rPr>
+              <w:t>)</w:t>
+            </w:r>
+          </w:p>
+        </w:tc>
+        <w:tc>
+          <w:tcPr>
+            <w:tcW w:w="3740" w:type="dxa"/>
+            <w:vAlign w:val="center"/>
+          </w:tcPr>
+          <w:p>
+            <w:pPr>
+              <w:jc w:val="center"/>
+              <w:rPr>
+                <w:rFonts w:hint="cs"/>
+                <w:rtl/>
+              </w:rPr>
+            </w:pPr>
+            <w:r>
+              <w:rPr>
+                <w:rFonts w:hint="cs"/>
+                <w:rtl/>
+              </w:rPr>
+              <w:t>לא בוצע</w:t>
             </w:r>
           </w:p>
         </w:tc>
@@ -762,97 +706,6 @@
     </w:tbl>
     <w:p>
       <w:pPr>
-        <w:rPr>
-          <w:rtl/>
-        </w:rPr>
-      </w:pPr>
-    </w:p>
-    <w:p>
-      <w:pPr>
-        <w:jc w:val="center"/>
-        <w:rPr>
-          <w:rFonts w:cs="Arial"/>
-          <w:rtl/>
-        </w:rPr>
-      </w:pPr>
-      <w:r>
-        <w:rPr>
-          <w:rFonts w:cs="Arial" w:hint="cs"/>
-          <w:rtl/>
-        </w:rPr>
-        <w:t>+</w:t>
-      </w:r>
-    </w:p>
-    <w:p>
-      <w:pPr>
-        <w:jc w:val="center"/>
-        <w:rPr>
-          <w:rFonts w:cs="Arial"/>
-          <w:rtl/>
-        </w:rPr>
-      </w:pPr>
-      <w:r>
-        <w:rPr>
-          <w:rFonts w:cs="Arial" w:hint="cs"/>
-          <w:rtl/>
-        </w:rPr>
-        <w:t xml:space="preserve">תמונת מצב </w:t>
-      </w:r>
-      <w:r>
-        <w:rPr>
-          <w:rFonts w:cs="Arial"/>
-          <w:rtl/>
-        </w:rPr>
-        <w:t>חשבונות - בנק</w:t>
-      </w:r>
-      <w:r>
-        <w:rPr>
-          <w:rFonts w:cs="Arial" w:hint="cs"/>
-          <w:rtl/>
-        </w:rPr>
-        <w:t>,</w:t>
-      </w:r>
-      <w:r>
-        <w:rPr>
-          <w:rFonts w:cs="Arial"/>
-          <w:rtl/>
-        </w:rPr>
-        <w:t xml:space="preserve"> </w:t>
-      </w:r>
-      <w:r>
-        <w:rPr>
-          <w:rFonts w:cs="Arial" w:hint="cs"/>
-          <w:rtl/>
-        </w:rPr>
-        <w:t>השקעות, מזומן וכו.</w:t>
-      </w:r>
-      <w:r>
-        <w:rPr>
-          <w:rFonts w:cs="Arial"/>
-          <w:rtl/>
-        </w:rPr>
-        <w:t>..</w:t>
-      </w:r>
-    </w:p>
-    <w:p>
-      <w:pPr>
-        <w:jc w:val="center"/>
-        <w:rPr>
-          <w:rFonts w:cs="Arial"/>
-          <w:rtl/>
-        </w:rPr>
-      </w:pPr>
-      <w:r>
-        <w:rPr>
-          <w:rFonts w:cs="Arial" w:hint="cs"/>
-          <w:rtl/>
-        </w:rPr>
-        <w:t>+</w:t>
-      </w:r>
-    </w:p>
-    <w:p>
-      <w:pPr>
-        <w:jc w:val="center"/>
         <w:rPr>
           <w:b/>
           <w:bCs/>
@@ -862,18 +715,6 @@
           <w:rtl/>
         </w:rPr>
       </w:pPr>
-      <w:r>
-        <w:rPr>
-          <w:rFonts w:hint="cs"/>
-          <w:b/>
-          <w:bCs/>
-          <w:sz w:val="28"/>
-          <w:szCs w:val="28"/>
-          <w:u w:val="single"/>
-          <w:rtl/>
-        </w:rPr>
-        <w:t>להפוך את זה לאפליקציה.</w:t>
-      </w:r>
     </w:p>
     <w:sectPr>
       <w:pgSz w:w="11906" w:h="16838"/>
@@ -1069,6 +910,95 @@
     </w:lvl>
   </w:abstractNum>
   <w:abstractNum w:abstractNumId="2" w15:restartNumberingAfterBreak="0">
+    <w:nsid w:val="1FF8267E"/>
+    <w:multiLevelType w:val="hybridMultilevel"/>
+    <w:tmpl w:val="1D30198C"/>
+    <w:lvl w:ilvl="0" w:tplc="0409000F">
+      <w:start w:val="1"/>
+      <w:numFmt w:val="decimal"/>
+      <w:lvlText w:val="%1."/>
+      <w:lvlJc w:val="left"/>
+      <w:pPr>
+        <w:ind w:left="720" w:hanging="360"/>
+      </w:pPr>
+      <w:rPr>
+        <w:rFonts w:hint="default"/>
+      </w:rPr>
+    </w:lvl>
+    <w:lvl w:ilvl="1" w:tplc="04090019" w:tentative="1">
+      <w:start w:val="1"/>
+      <w:numFmt w:val="lowerLetter"/>
+      <w:lvlText w:val="%2."/>
+      <w:lvlJc w:val="left"/>
+      <w:pPr>
+        <w:ind w:left="1440" w:hanging="360"/>
+      </w:pPr>
+    </w:lvl>
+    <w:lvl w:ilvl="2" w:tplc="0409001B" w:tentative="1">
+      <w:start w:val="1"/>
+      <w:numFmt w:val="lowerRoman"/>
+      <w:lvlText w:val="%3."/>
+      <w:lvlJc w:val="right"/>
+      <w:pPr>
+        <w:ind w:left="2160" w:hanging="180"/>
+      </w:pPr>
+    </w:lvl>
+    <w:lvl w:ilvl="3" w:tplc="0409000F" w:tentative="1">
+      <w:start w:val="1"/>
+      <w:numFmt w:val="decimal"/>
+      <w:lvlText w:val="%4."/>
+      <w:lvlJc w:val="left"/>
+      <w:pPr>
+        <w:ind w:left="2880" w:hanging="360"/>
+      </w:pPr>
+    </w:lvl>
+    <w:lvl w:ilvl="4" w:tplc="04090019" w:tentative="1">
+      <w:start w:val="1"/>
+      <w:numFmt w:val="lowerLetter"/>
+      <w:lvlText w:val="%5."/>
+      <w:lvlJc w:val="left"/>
+      <w:pPr>
+        <w:ind w:left="3600" w:hanging="360"/>
+      </w:pPr>
+    </w:lvl>
+    <w:lvl w:ilvl="5" w:tplc="0409001B" w:tentative="1">
+      <w:start w:val="1"/>
+      <w:numFmt w:val="lowerRoman"/>
+      <w:lvlText w:val="%6."/>
+      <w:lvlJc w:val="right"/>
+      <w:pPr>
+        <w:ind w:left="4320" w:hanging="180"/>
+      </w:pPr>
+    </w:lvl>
+    <w:lvl w:ilvl="6" w:tplc="0409000F" w:tentative="1">
+      <w:start w:val="1"/>
+      <w:numFmt w:val="decimal"/>
+      <w:lvlText w:val="%7."/>
+      <w:lvlJc w:val="left"/>
+      <w:pPr>
+        <w:ind w:left="5040" w:hanging="360"/>
+      </w:pPr>
+    </w:lvl>
+    <w:lvl w:ilvl="7" w:tplc="04090019" w:tentative="1">
+      <w:start w:val="1"/>
+      <w:numFmt w:val="lowerLetter"/>
+      <w:lvlText w:val="%8."/>
+      <w:lvlJc w:val="left"/>
+      <w:pPr>
+        <w:ind w:left="5760" w:hanging="360"/>
+      </w:pPr>
+    </w:lvl>
+    <w:lvl w:ilvl="8" w:tplc="0409001B" w:tentative="1">
+      <w:start w:val="1"/>
+      <w:numFmt w:val="lowerRoman"/>
+      <w:lvlText w:val="%9."/>
+      <w:lvlJc w:val="right"/>
+      <w:pPr>
+        <w:ind w:left="6480" w:hanging="180"/>
+      </w:pPr>
+    </w:lvl>
+  </w:abstractNum>
+  <w:abstractNum w:abstractNumId="3" w15:restartNumberingAfterBreak="0">
     <w:nsid w:val="318A252E"/>
     <w:multiLevelType w:val="hybridMultilevel"/>
     <w:tmpl w:val="AB627DC8"/>
@@ -1157,7 +1087,7 @@
       </w:pPr>
     </w:lvl>
   </w:abstractNum>
-  <w:abstractNum w:abstractNumId="3" w15:restartNumberingAfterBreak="0">
+  <w:abstractNum w:abstractNumId="4" w15:restartNumberingAfterBreak="0">
     <w:nsid w:val="3DF7611A"/>
     <w:multiLevelType w:val="hybridMultilevel"/>
     <w:tmpl w:val="3F24C1EE"/>
@@ -1246,7 +1176,7 @@
       </w:pPr>
     </w:lvl>
   </w:abstractNum>
-  <w:abstractNum w:abstractNumId="4" w15:restartNumberingAfterBreak="0">
+  <w:abstractNum w:abstractNumId="5" w15:restartNumberingAfterBreak="0">
     <w:nsid w:val="41BF023C"/>
     <w:multiLevelType w:val="hybridMultilevel"/>
     <w:tmpl w:val="DF1CF6A0"/>
@@ -1332,7 +1262,7 @@
       </w:pPr>
     </w:lvl>
   </w:abstractNum>
-  <w:abstractNum w:abstractNumId="5" w15:restartNumberingAfterBreak="0">
+  <w:abstractNum w:abstractNumId="6" w15:restartNumberingAfterBreak="0">
     <w:nsid w:val="4B71003C"/>
     <w:multiLevelType w:val="hybridMultilevel"/>
     <w:tmpl w:val="4F0625FC"/>
@@ -1418,7 +1348,7 @@
       </w:pPr>
     </w:lvl>
   </w:abstractNum>
-  <w:abstractNum w:abstractNumId="6" w15:restartNumberingAfterBreak="0">
+  <w:abstractNum w:abstractNumId="7" w15:restartNumberingAfterBreak="0">
     <w:nsid w:val="51AC00E2"/>
     <w:multiLevelType w:val="hybridMultilevel"/>
     <w:tmpl w:val="8C562E68"/>
@@ -1507,7 +1437,7 @@
       </w:pPr>
     </w:lvl>
   </w:abstractNum>
-  <w:abstractNum w:abstractNumId="7" w15:restartNumberingAfterBreak="0">
+  <w:abstractNum w:abstractNumId="8" w15:restartNumberingAfterBreak="0">
     <w:nsid w:val="61F70E7E"/>
     <w:multiLevelType w:val="hybridMultilevel"/>
     <w:tmpl w:val="3F24C1EE"/>
@@ -1596,7 +1526,7 @@
       </w:pPr>
     </w:lvl>
   </w:abstractNum>
-  <w:abstractNum w:abstractNumId="8" w15:restartNumberingAfterBreak="0">
+  <w:abstractNum w:abstractNumId="9" w15:restartNumberingAfterBreak="0">
     <w:nsid w:val="6ED704BD"/>
     <w:multiLevelType w:val="hybridMultilevel"/>
     <w:tmpl w:val="80FE385C"/>
@@ -1686,31 +1616,34 @@
     </w:lvl>
   </w:abstractNum>
   <w:num w:numId="1">
-    <w:abstractNumId w:val="5"/>
+    <w:abstractNumId w:val="6"/>
   </w:num>
   <w:num w:numId="2">
     <w:abstractNumId w:val="0"/>
   </w:num>
   <w:num w:numId="3">
+    <w:abstractNumId w:val="9"/>
+  </w:num>
+  <w:num w:numId="4">
+    <w:abstractNumId w:val="3"/>
+  </w:num>
+  <w:num w:numId="5">
     <w:abstractNumId w:val="8"/>
   </w:num>
-  <w:num w:numId="4">
-    <w:abstractNumId w:val="2"/>
-  </w:num>
-  <w:num w:numId="5">
-    <w:abstractNumId w:val="7"/>
-  </w:num>
   <w:num w:numId="6">
-    <w:abstractNumId w:val="3"/>
+    <w:abstractNumId w:val="4"/>
   </w:num>
   <w:num w:numId="7">
-    <w:abstractNumId w:val="4"/>
+    <w:abstractNumId w:val="5"/>
   </w:num>
   <w:num w:numId="8">
     <w:abstractNumId w:val="1"/>
   </w:num>
   <w:num w:numId="9">
-    <w:abstractNumId w:val="6"/>
+    <w:abstractNumId w:val="7"/>
+  </w:num>
+  <w:num w:numId="10">
+    <w:abstractNumId w:val="2"/>
   </w:num>
 </w:numbering>
 </file>

</xml_diff>